<commit_message>
Add origin/destination to Flight. Modify Reservation->FlightTicker
</commit_message>
<xml_diff>
--- a/Planning/FlightReservationAppDataDesign.docx
+++ b/Planning/FlightReservationAppDataDesign.docx
@@ -85,7 +85,6 @@
     <w:p>
       <w:pPr>
         <w:rPr>
-          <w:rFonts w:hint="cs"/>
           <w:sz w:val="36"/>
           <w:szCs w:val="36"/>
           <w:lang w:bidi="ar-EG"/>
@@ -146,12 +145,37 @@
         </w:rPr>
         <w:br/>
       </w:r>
-      <w:r>
-        <w:rPr>
-          <w:sz w:val="24"/>
-          <w:szCs w:val="24"/>
-        </w:rPr>
-        <w:t>Date</w:t>
+      <w:proofErr w:type="spellStart"/>
+      <w:r>
+        <w:rPr>
+          <w:sz w:val="24"/>
+          <w:szCs w:val="24"/>
+        </w:rPr>
+        <w:t>OriginAirport</w:t>
+      </w:r>
+      <w:proofErr w:type="spellEnd"/>
+      <w:r>
+        <w:rPr>
+          <w:sz w:val="24"/>
+          <w:szCs w:val="24"/>
+        </w:rPr>
+        <w:br/>
+      </w:r>
+      <w:proofErr w:type="spellStart"/>
+      <w:r>
+        <w:rPr>
+          <w:sz w:val="24"/>
+          <w:szCs w:val="24"/>
+        </w:rPr>
+        <w:t>DestinationAirport</w:t>
+      </w:r>
+      <w:proofErr w:type="spellEnd"/>
+      <w:r>
+        <w:rPr>
+          <w:sz w:val="24"/>
+          <w:szCs w:val="24"/>
+        </w:rPr>
+        <w:t xml:space="preserve"> </w:t>
       </w:r>
       <w:r>
         <w:rPr>
@@ -527,13 +551,15 @@
           <w:lang w:bidi="ar-EG"/>
         </w:rPr>
       </w:pPr>
+      <w:proofErr w:type="spellStart"/>
       <w:r>
         <w:rPr>
           <w:sz w:val="36"/>
           <w:szCs w:val="36"/>
         </w:rPr>
-        <w:t>Reservation</w:t>
-      </w:r>
+        <w:t>FlightTicket</w:t>
+      </w:r>
+      <w:proofErr w:type="spellEnd"/>
       <w:r>
         <w:rPr>
           <w:sz w:val="36"/>
@@ -551,6 +577,25 @@
         </w:rPr>
         <w:t xml:space="preserve">حجز </w:t>
       </w:r>
+    </w:p>
+    <w:p>
+      <w:pPr>
+        <w:rPr>
+          <w:sz w:val="36"/>
+          <w:szCs w:val="36"/>
+          <w:lang w:bidi="ar-EG"/>
+        </w:rPr>
+      </w:pPr>
+      <w:proofErr w:type="spellStart"/>
+      <w:r>
+        <w:rPr>
+          <w:sz w:val="24"/>
+          <w:szCs w:val="24"/>
+          <w:lang w:bidi="ar-EG"/>
+        </w:rPr>
+        <w:t>TicketNumber</w:t>
+      </w:r>
+      <w:proofErr w:type="spellEnd"/>
       <w:r>
         <w:rPr>
           <w:sz w:val="24"/>
@@ -618,6 +663,7 @@
           <w:sz w:val="24"/>
           <w:szCs w:val="24"/>
         </w:rPr>
+        <w:lastRenderedPageBreak/>
         <w:br/>
       </w:r>
     </w:p>

</xml_diff>

<commit_message>
Remove SeatNo property from Ticket model
Gonna add too much unnecessary complicatino to the app, with no obvious benefit to the main features.
</commit_message>
<xml_diff>
--- a/Planning/FlightReservationAppDataDesign.docx
+++ b/Planning/FlightReservationAppDataDesign.docx
@@ -41,21 +41,12 @@
           <w:szCs w:val="24"/>
         </w:rPr>
       </w:pPr>
-      <w:proofErr w:type="spellStart"/>
-      <w:r>
-        <w:rPr>
-          <w:sz w:val="24"/>
-          <w:szCs w:val="24"/>
-        </w:rPr>
-        <w:t>SerialNo</w:t>
-      </w:r>
-      <w:proofErr w:type="spellEnd"/>
-      <w:r>
-        <w:rPr>
-          <w:sz w:val="24"/>
-          <w:szCs w:val="24"/>
-        </w:rPr>
-        <w:t>.</w:t>
+      <w:r>
+        <w:rPr>
+          <w:sz w:val="24"/>
+          <w:szCs w:val="24"/>
+        </w:rPr>
+        <w:t>SerialNo.</w:t>
       </w:r>
       <w:r>
         <w:rPr>
@@ -122,69 +113,36 @@
           <w:szCs w:val="24"/>
         </w:rPr>
       </w:pPr>
-      <w:proofErr w:type="spellStart"/>
-      <w:r>
-        <w:rPr>
-          <w:sz w:val="24"/>
-          <w:szCs w:val="24"/>
-        </w:rPr>
-        <w:t>FlightNo</w:t>
-      </w:r>
-      <w:proofErr w:type="spellEnd"/>
-      <w:r>
-        <w:rPr>
-          <w:sz w:val="24"/>
-          <w:szCs w:val="24"/>
-        </w:rPr>
-        <w:t xml:space="preserve"> (string) ex: YFE714</w:t>
-      </w:r>
-      <w:r>
-        <w:rPr>
-          <w:sz w:val="24"/>
-          <w:szCs w:val="24"/>
-        </w:rPr>
-        <w:br/>
-      </w:r>
-      <w:proofErr w:type="spellStart"/>
-      <w:r>
-        <w:rPr>
-          <w:sz w:val="24"/>
-          <w:szCs w:val="24"/>
-        </w:rPr>
+      <w:r>
+        <w:rPr>
+          <w:sz w:val="24"/>
+          <w:szCs w:val="24"/>
+        </w:rPr>
+        <w:t>FlightNo (string) ex: YFE714</w:t>
+      </w:r>
+      <w:r>
+        <w:rPr>
+          <w:sz w:val="24"/>
+          <w:szCs w:val="24"/>
+        </w:rPr>
+        <w:br/>
         <w:t>OriginAirport</w:t>
       </w:r>
-      <w:proofErr w:type="spellEnd"/>
-      <w:r>
-        <w:rPr>
-          <w:sz w:val="24"/>
-          <w:szCs w:val="24"/>
-        </w:rPr>
-        <w:br/>
-      </w:r>
-      <w:proofErr w:type="spellStart"/>
-      <w:r>
-        <w:rPr>
-          <w:sz w:val="24"/>
-          <w:szCs w:val="24"/>
-        </w:rPr>
-        <w:t>DestinationAirport</w:t>
-      </w:r>
-      <w:proofErr w:type="spellEnd"/>
-      <w:r>
-        <w:rPr>
-          <w:sz w:val="24"/>
-          <w:szCs w:val="24"/>
-        </w:rPr>
-        <w:t xml:space="preserve"> </w:t>
-      </w:r>
-      <w:r>
-        <w:rPr>
-          <w:sz w:val="24"/>
-          <w:szCs w:val="24"/>
-        </w:rPr>
-        <w:br/>
-      </w:r>
-      <w:proofErr w:type="spellStart"/>
+      <w:r>
+        <w:rPr>
+          <w:sz w:val="24"/>
+          <w:szCs w:val="24"/>
+        </w:rPr>
+        <w:br/>
+        <w:t xml:space="preserve">DestinationAirport </w:t>
+      </w:r>
+      <w:r>
+        <w:rPr>
+          <w:sz w:val="24"/>
+          <w:szCs w:val="24"/>
+        </w:rPr>
+        <w:br/>
+      </w:r>
       <w:r>
         <w:rPr>
           <w:sz w:val="24"/>
@@ -192,15 +150,13 @@
         </w:rPr>
         <w:t>DepartureTime</w:t>
       </w:r>
-      <w:proofErr w:type="spellEnd"/>
-      <w:r>
-        <w:rPr>
-          <w:sz w:val="24"/>
-          <w:szCs w:val="24"/>
-        </w:rPr>
-        <w:br/>
-      </w:r>
-      <w:proofErr w:type="spellStart"/>
+      <w:r>
+        <w:rPr>
+          <w:sz w:val="24"/>
+          <w:szCs w:val="24"/>
+        </w:rPr>
+        <w:br/>
+      </w:r>
       <w:r>
         <w:rPr>
           <w:sz w:val="24"/>
@@ -208,15 +164,13 @@
         </w:rPr>
         <w:t>ArrivalTime</w:t>
       </w:r>
-      <w:proofErr w:type="spellEnd"/>
-      <w:r>
-        <w:rPr>
-          <w:sz w:val="24"/>
-          <w:szCs w:val="24"/>
-        </w:rPr>
-        <w:br/>
-      </w:r>
-      <w:proofErr w:type="spellStart"/>
+      <w:r>
+        <w:rPr>
+          <w:sz w:val="24"/>
+          <w:szCs w:val="24"/>
+        </w:rPr>
+        <w:br/>
+      </w:r>
       <w:r>
         <w:rPr>
           <w:sz w:val="24"/>
@@ -238,7 +192,6 @@
         </w:rPr>
         <w:t>uration</w:t>
       </w:r>
-      <w:proofErr w:type="spellEnd"/>
       <w:r>
         <w:rPr>
           <w:sz w:val="24"/>
@@ -259,13 +212,6 @@
           <w:szCs w:val="24"/>
         </w:rPr>
         <w:br/>
-      </w:r>
-      <w:proofErr w:type="spellStart"/>
-      <w:r>
-        <w:rPr>
-          <w:sz w:val="24"/>
-          <w:szCs w:val="24"/>
-        </w:rPr>
         <w:t>Business</w:t>
       </w:r>
       <w:r>
@@ -282,20 +228,12 @@
         </w:rPr>
         <w:t>eats</w:t>
       </w:r>
-      <w:proofErr w:type="spellEnd"/>
-      <w:r>
-        <w:rPr>
-          <w:sz w:val="24"/>
-          <w:szCs w:val="24"/>
-        </w:rPr>
-        <w:br/>
-      </w:r>
-      <w:proofErr w:type="spellStart"/>
-      <w:r>
-        <w:rPr>
-          <w:sz w:val="24"/>
-          <w:szCs w:val="24"/>
-        </w:rPr>
+      <w:r>
+        <w:rPr>
+          <w:sz w:val="24"/>
+          <w:szCs w:val="24"/>
+        </w:rPr>
+        <w:br/>
         <w:t>Economy</w:t>
       </w:r>
       <w:r>
@@ -312,7 +250,6 @@
         </w:rPr>
         <w:t>eats</w:t>
       </w:r>
-      <w:proofErr w:type="spellEnd"/>
       <w:r>
         <w:rPr>
           <w:sz w:val="24"/>
@@ -378,7 +315,6 @@
         </w:rPr>
         <w:br/>
       </w:r>
-      <w:proofErr w:type="spellStart"/>
       <w:r>
         <w:rPr>
           <w:sz w:val="24"/>
@@ -400,7 +336,6 @@
         </w:rPr>
         <w:t>ddress</w:t>
       </w:r>
-      <w:proofErr w:type="spellEnd"/>
       <w:r>
         <w:rPr>
           <w:sz w:val="24"/>
@@ -415,7 +350,6 @@
         </w:rPr>
         <w:br/>
       </w:r>
-      <w:proofErr w:type="spellStart"/>
       <w:r>
         <w:rPr>
           <w:sz w:val="24"/>
@@ -451,7 +385,6 @@
         </w:rPr>
         <w:t>irth</w:t>
       </w:r>
-      <w:proofErr w:type="spellEnd"/>
       <w:r>
         <w:rPr>
           <w:sz w:val="24"/>
@@ -467,7 +400,6 @@
         </w:rPr>
         <w:br/>
       </w:r>
-      <w:proofErr w:type="spellStart"/>
       <w:r>
         <w:rPr>
           <w:sz w:val="24"/>
@@ -489,7 +421,6 @@
         </w:rPr>
         <w:t>umber</w:t>
       </w:r>
-      <w:proofErr w:type="spellEnd"/>
       <w:r>
         <w:rPr>
           <w:sz w:val="24"/>
@@ -511,7 +442,6 @@
         </w:rPr>
         <w:br/>
       </w:r>
-      <w:proofErr w:type="spellStart"/>
       <w:r>
         <w:rPr>
           <w:sz w:val="24"/>
@@ -533,7 +463,6 @@
         </w:rPr>
         <w:t>umber</w:t>
       </w:r>
-      <w:proofErr w:type="spellEnd"/>
     </w:p>
     <w:p>
       <w:pPr>
@@ -551,7 +480,6 @@
           <w:lang w:bidi="ar-EG"/>
         </w:rPr>
       </w:pPr>
-      <w:proofErr w:type="spellStart"/>
       <w:r>
         <w:rPr>
           <w:sz w:val="36"/>
@@ -559,7 +487,6 @@
         </w:rPr>
         <w:t>FlightTicket</w:t>
       </w:r>
-      <w:proofErr w:type="spellEnd"/>
       <w:r>
         <w:rPr>
           <w:sz w:val="36"/>
@@ -586,7 +513,6 @@
           <w:lang w:bidi="ar-EG"/>
         </w:rPr>
       </w:pPr>
-      <w:proofErr w:type="spellStart"/>
       <w:r>
         <w:rPr>
           <w:sz w:val="24"/>
@@ -595,7 +521,6 @@
         </w:rPr>
         <w:t>TicketNumber</w:t>
       </w:r>
-      <w:proofErr w:type="spellEnd"/>
       <w:r>
         <w:rPr>
           <w:sz w:val="24"/>
@@ -618,38 +543,7 @@
           <w:szCs w:val="24"/>
         </w:rPr>
         <w:br/>
-      </w:r>
-      <w:proofErr w:type="spellStart"/>
-      <w:r>
-        <w:rPr>
-          <w:sz w:val="24"/>
-          <w:szCs w:val="24"/>
-        </w:rPr>
         <w:t>FlightClass</w:t>
-      </w:r>
-      <w:proofErr w:type="spellEnd"/>
-      <w:r>
-        <w:rPr>
-          <w:sz w:val="24"/>
-          <w:szCs w:val="24"/>
-        </w:rPr>
-        <w:br/>
-      </w:r>
-      <w:proofErr w:type="spellStart"/>
-      <w:r>
-        <w:rPr>
-          <w:sz w:val="24"/>
-          <w:szCs w:val="24"/>
-        </w:rPr>
-        <w:t>SeatNo</w:t>
-      </w:r>
-      <w:proofErr w:type="spellEnd"/>
-      <w:r>
-        <w:rPr>
-          <w:sz w:val="24"/>
-          <w:szCs w:val="24"/>
-        </w:rPr>
-        <w:t>.</w:t>
       </w:r>
       <w:r>
         <w:rPr>

</xml_diff>